<commit_message>
Mejoras en ADRs y Requisitos de Despliegue
ADR de Integracion Continua sin acabar
</commit_message>
<xml_diff>
--- a/doc/ADR/gestion_configuracion.docx
+++ b/doc/ADR/gestion_configuracion.docx
@@ -19,8 +19,6 @@
       <w:r>
         <w:t>Contexto</w:t>
       </w:r>
-      <w:bookmarkStart w:id="0" w:name="_GoBack"/>
-      <w:bookmarkEnd w:id="0"/>
     </w:p>
     <w:p>
       <w:pPr>
@@ -114,7 +112,10 @@
         <w:jc w:val="both"/>
       </w:pPr>
       <w:r>
-        <w:t>Directorio "</w:t>
+        <w:t xml:space="preserve">Directorio </w:t>
+      </w:r>
+      <w:r>
+        <w:t>“</w:t>
       </w:r>
       <w:proofErr w:type="spellStart"/>
       <w:r>
@@ -122,7 +123,10 @@
       </w:r>
       <w:proofErr w:type="spellEnd"/>
       <w:r>
-        <w:t xml:space="preserve">": almacenar toda la documentación referente al proyecto, por ejemplo, los propios </w:t>
+        <w:t>”</w:t>
+      </w:r>
+      <w:r>
+        <w:t xml:space="preserve">: almacenar toda la documentación referente al proyecto, por ejemplo, los propios </w:t>
       </w:r>
       <w:proofErr w:type="spellStart"/>
       <w:r>
@@ -131,6 +135,90 @@
       <w:proofErr w:type="spellEnd"/>
       <w:r>
         <w:t>.</w:t>
+      </w:r>
+      <w:r>
+        <w:t xml:space="preserve"> El directorio constará de la siguiente estructura interna:</w:t>
+      </w:r>
+    </w:p>
+    <w:p>
+      <w:pPr>
+        <w:pStyle w:val="Prrafodelista"/>
+        <w:numPr>
+          <w:ilvl w:val="3"/>
+          <w:numId w:val="2"/>
+        </w:numPr>
+        <w:jc w:val="both"/>
+      </w:pPr>
+      <w:r>
+        <w:t>Directorio “actas”: en él figurarán las actas de reunión.</w:t>
+      </w:r>
+    </w:p>
+    <w:p>
+      <w:pPr>
+        <w:pStyle w:val="Prrafodelista"/>
+        <w:numPr>
+          <w:ilvl w:val="3"/>
+          <w:numId w:val="2"/>
+        </w:numPr>
+        <w:jc w:val="both"/>
+      </w:pPr>
+      <w:r>
+        <w:t xml:space="preserve">Directorio “ADR”: para almacenaje de los </w:t>
+      </w:r>
+      <w:proofErr w:type="spellStart"/>
+      <w:r>
+        <w:t>ADRs</w:t>
+      </w:r>
+      <w:proofErr w:type="spellEnd"/>
+      <w:r>
+        <w:t>, junto con la plantilla.</w:t>
+      </w:r>
+    </w:p>
+    <w:p>
+      <w:pPr>
+        <w:pStyle w:val="Prrafodelista"/>
+        <w:numPr>
+          <w:ilvl w:val="3"/>
+          <w:numId w:val="2"/>
+        </w:numPr>
+        <w:jc w:val="both"/>
+      </w:pPr>
+      <w:r>
+        <w:t>Directorio “anotaciones”: en él se guardarán apuntes y notas arbitrarias.</w:t>
+      </w:r>
+    </w:p>
+    <w:p>
+      <w:pPr>
+        <w:pStyle w:val="Prrafodelista"/>
+        <w:numPr>
+          <w:ilvl w:val="3"/>
+          <w:numId w:val="2"/>
+        </w:numPr>
+        <w:jc w:val="both"/>
+      </w:pPr>
+      <w:r>
+        <w:t>Directorio “protocolo”: en él se almacenarán los documentos sobre los protocolos de comunicación acordados entre las diferentes partes del proyecto.</w:t>
+      </w:r>
+    </w:p>
+    <w:p>
+      <w:pPr>
+        <w:pStyle w:val="Prrafodelista"/>
+        <w:numPr>
+          <w:ilvl w:val="3"/>
+          <w:numId w:val="2"/>
+        </w:numPr>
+        <w:jc w:val="both"/>
+      </w:pPr>
+      <w:r>
+        <w:t>Además de todo esto, en el directorio “</w:t>
+      </w:r>
+      <w:proofErr w:type="spellStart"/>
+      <w:r>
+        <w:t>doc</w:t>
+      </w:r>
+      <w:proofErr w:type="spellEnd"/>
+      <w:r>
+        <w:t>” también va a figurar el documento de la memoria completo.</w:t>
       </w:r>
     </w:p>
     <w:p>
@@ -143,7 +231,10 @@
         <w:jc w:val="both"/>
       </w:pPr>
       <w:r>
-        <w:t>Directorio "</w:t>
+        <w:t xml:space="preserve">Directorio </w:t>
+      </w:r>
+      <w:r>
+        <w:t>“</w:t>
       </w:r>
       <w:proofErr w:type="spellStart"/>
       <w:r>
@@ -151,7 +242,10 @@
       </w:r>
       <w:proofErr w:type="spellEnd"/>
       <w:r>
-        <w:t>": almacenar todo el código desarrollado.</w:t>
+        <w:t>”</w:t>
+      </w:r>
+      <w:r>
+        <w:t>: almacenar todo el código desarrollado.</w:t>
       </w:r>
     </w:p>
     <w:p>
@@ -204,7 +298,6 @@
       <w:r>
         <w:t xml:space="preserve">Rama </w:t>
       </w:r>
-      <w:proofErr w:type="gramStart"/>
       <w:r>
         <w:rPr>
           <w:i/>
@@ -212,7 +305,6 @@
         </w:rPr>
         <w:t>master</w:t>
       </w:r>
-      <w:proofErr w:type="gramEnd"/>
       <w:r>
         <w:t>: rama principal y única.</w:t>
       </w:r>
@@ -245,7 +337,19 @@
       </w:r>
       <w:proofErr w:type="spellEnd"/>
       <w:r>
-        <w:t>: deben comenzar con ADR y tras un '_' especificar con sustantivo (o varios en caso de ser necesario) el objetivo principal del mismo o tema principal tratado.</w:t>
+        <w:t xml:space="preserve">: deben comenzar con ADR y tras un </w:t>
+      </w:r>
+      <w:r>
+        <w:t>‘</w:t>
+      </w:r>
+      <w:r>
+        <w:t>_</w:t>
+      </w:r>
+      <w:r>
+        <w:t>’</w:t>
+      </w:r>
+      <w:r>
+        <w:t xml:space="preserve"> especificar con sustantivo (o varios en caso de ser necesario) el objetivo principal del mismo o tema principal tratado.</w:t>
       </w:r>
     </w:p>
     <w:p>
@@ -259,6 +363,95 @@
       </w:pPr>
       <w:r>
         <w:t>Pudieran añadirse más normas si así se requiriese (siempre dejando constancia).</w:t>
+      </w:r>
+    </w:p>
+    <w:p>
+      <w:pPr>
+        <w:pStyle w:val="Prrafodelista"/>
+        <w:numPr>
+          <w:ilvl w:val="1"/>
+          <w:numId w:val="2"/>
+        </w:numPr>
+        <w:jc w:val="both"/>
+      </w:pPr>
+      <w:r>
+        <w:t>Actas de reunión: deben comenzar con el numero de acta que tiene asignado (secuencialmente) y debe estar representado en formato de dos cifras</w:t>
+      </w:r>
+      <w:r>
+        <w:t xml:space="preserve">, seguidos de un </w:t>
+      </w:r>
+      <w:r>
+        <w:t>‘</w:t>
+      </w:r>
+      <w:r>
+        <w:t>_</w:t>
+      </w:r>
+      <w:r>
+        <w:t>’</w:t>
+      </w:r>
+      <w:r>
+        <w:t xml:space="preserve">, y finalizado por el día y mes de realización, ambos con formato de dos cifras también. Las actas estarán escritas en </w:t>
+      </w:r>
+      <w:proofErr w:type="spellStart"/>
+      <w:r>
+        <w:t>Mark</w:t>
+      </w:r>
+      <w:r>
+        <w:t>d</w:t>
+      </w:r>
+      <w:r>
+        <w:t>own</w:t>
+      </w:r>
+      <w:proofErr w:type="spellEnd"/>
+      <w:r>
+        <w:t xml:space="preserve">, por tanto, la extensión será </w:t>
+      </w:r>
+      <w:r>
+        <w:rPr>
+          <w:i/>
+          <w:iCs/>
+        </w:rPr>
+        <w:t>“.</w:t>
+      </w:r>
+      <w:proofErr w:type="spellStart"/>
+      <w:r>
+        <w:rPr>
+          <w:i/>
+          <w:iCs/>
+        </w:rPr>
+        <w:t>md</w:t>
+      </w:r>
+      <w:proofErr w:type="spellEnd"/>
+      <w:r>
+        <w:rPr>
+          <w:i/>
+          <w:iCs/>
+        </w:rPr>
+        <w:t>”</w:t>
+      </w:r>
+      <w:r>
+        <w:t>.</w:t>
+      </w:r>
+    </w:p>
+    <w:p>
+      <w:pPr>
+        <w:pStyle w:val="Prrafodelista"/>
+        <w:numPr>
+          <w:ilvl w:val="1"/>
+          <w:numId w:val="2"/>
+        </w:numPr>
+        <w:jc w:val="both"/>
+      </w:pPr>
+      <w:r>
+        <w:t>El documento de la memoria estará en formato DOCX y llevará de nombre “</w:t>
+      </w:r>
+      <w:proofErr w:type="spellStart"/>
+      <w:r>
+        <w:t>memoria_proyecto</w:t>
+      </w:r>
+      <w:proofErr w:type="spellEnd"/>
+      <w:r>
+        <w:t>”.</w:t>
       </w:r>
     </w:p>
     <w:p>
@@ -347,9 +540,9 @@
         <w:jc w:val="both"/>
       </w:pPr>
       <w:r>
+        <w:lastRenderedPageBreak/>
         <w:t xml:space="preserve">Lanzar desde el acceso al repositorio (rama </w:t>
       </w:r>
-      <w:proofErr w:type="gramStart"/>
       <w:r>
         <w:rPr>
           <w:i/>
@@ -357,7 +550,6 @@
         </w:rPr>
         <w:t>master</w:t>
       </w:r>
-      <w:proofErr w:type="gramEnd"/>
       <w:r>
         <w:t xml:space="preserve">) los </w:t>
       </w:r>
@@ -495,7 +687,13 @@
         <w:jc w:val="both"/>
       </w:pPr>
       <w:r>
-        <w:t xml:space="preserve">Disponemos de "Paquete </w:t>
+        <w:t xml:space="preserve">Disponemos de </w:t>
+      </w:r>
+      <w:r>
+        <w:t>“</w:t>
+      </w:r>
+      <w:r>
+        <w:t xml:space="preserve">Paquete </w:t>
       </w:r>
       <w:proofErr w:type="spellStart"/>
       <w:r>
@@ -503,7 +701,12 @@
       </w:r>
       <w:proofErr w:type="spellEnd"/>
       <w:r>
-        <w:t>":</w:t>
+        <w:t>”</w:t>
+      </w:r>
+      <w:bookmarkStart w:id="0" w:name="_GoBack"/>
+      <w:bookmarkEnd w:id="0"/>
+      <w:r>
+        <w:t>:</w:t>
       </w:r>
     </w:p>
     <w:p>
@@ -586,7 +789,6 @@
         <w:jc w:val="both"/>
       </w:pPr>
       <w:r>
-        <w:lastRenderedPageBreak/>
         <w:t>Gratuito para equipos de hasta 5 usuarios: repositorios privados ilimitados.</w:t>
       </w:r>
     </w:p>
@@ -749,7 +951,13 @@
         <w:jc w:val="both"/>
       </w:pPr>
       <w:r>
-        <w:t xml:space="preserve">Se ha decidido en favor de GitHub no sólo por lo que ofrece (que, como se dice, es bastante común al resto) sino debido a que es completamente gratuito por el "Paquete </w:t>
+        <w:t xml:space="preserve">Se ha decidido en favor de GitHub no sólo por lo que ofrece (que, como se dice, es bastante común al resto) sino debido a que es completamente gratuito por el </w:t>
+      </w:r>
+      <w:r>
+        <w:t>“</w:t>
+      </w:r>
+      <w:r>
+        <w:t xml:space="preserve">Paquete </w:t>
       </w:r>
       <w:proofErr w:type="spellStart"/>
       <w:r>
@@ -757,7 +965,10 @@
       </w:r>
       <w:proofErr w:type="spellEnd"/>
       <w:r>
-        <w:t>" del que ya disfruta el equipo. Además, ya se tienen cuentas abiertas y utilizadas en la plataforma, por lo que su uso, al menos básico, es conocido.</w:t>
+        <w:t>”</w:t>
+      </w:r>
+      <w:r>
+        <w:t xml:space="preserve"> del que ya disfruta el equipo. Además, ya se tienen cuentas abiertas y utilizadas en la plataforma, por lo que su uso, al menos básico, es conocido.</w:t>
       </w:r>
     </w:p>
     <w:p>
@@ -850,6 +1061,7 @@
         <w:jc w:val="both"/>
       </w:pPr>
       <w:r>
+        <w:lastRenderedPageBreak/>
         <w:t>El uso de la herramienta seleccionada debe ser ágil y preciso ya que será utilizada a diario para la actualización del trabajo.</w:t>
       </w:r>
     </w:p>
@@ -1016,7 +1228,7 @@
         <w:rFonts w:ascii="Wingdings" w:hAnsi="Wingdings" w:hint="default"/>
       </w:rPr>
     </w:lvl>
-    <w:lvl w:ilvl="3" w:tplc="0C0A0001" w:tentative="1">
+    <w:lvl w:ilvl="3" w:tplc="0C0A0001">
       <w:start w:val="1"/>
       <w:numFmt w:val="bullet"/>
       <w:lvlText w:val=""/>
@@ -1028,7 +1240,7 @@
         <w:rFonts w:ascii="Symbol" w:hAnsi="Symbol" w:hint="default"/>
       </w:rPr>
     </w:lvl>
-    <w:lvl w:ilvl="4" w:tplc="0C0A0003" w:tentative="1">
+    <w:lvl w:ilvl="4" w:tplc="0C0A0003">
       <w:start w:val="1"/>
       <w:numFmt w:val="bullet"/>
       <w:lvlText w:val="o"/>

</xml_diff>